<commit_message>
modified the whole content of the draft.
</commit_message>
<xml_diff>
--- a/Paper/ASE/Cover letter.docx
+++ b/Paper/ASE/Cover letter.docx
@@ -97,16 +97,95 @@
           <w:kern w:val="0"/>
           <w:sz w:val="24"/>
         </w:rPr>
-        <w:t>Deploying swarms of robots for collecting environment information is an important and promising area in both military and civilian applications, such as surveillance, reconnaissance, search and rescue. This work focuses on distributed localization of a hidden target in the environment.
-One key challenge</w:t>
-      </w:r>
-      <w:r>
-        <w:rPr>
-          <w:rFonts w:ascii="Times New Roman" w:hAnsi="Times New Roman" w:cs="Times New Roman"/>
-          <w:kern w:val="0"/>
-          <w:sz w:val="24"/>
-        </w:rPr>
-        <w:t xml:space="preserve"> for effective estimation is limited</w:t>
+        <w:t xml:space="preserve">Deploying </w:t>
+      </w:r>
+      <w:r>
+        <w:rPr>
+          <w:rFonts w:ascii="Times New Roman" w:hAnsi="Times New Roman" w:cs="Times New Roman"/>
+          <w:kern w:val="0"/>
+          <w:sz w:val="24"/>
+        </w:rPr>
+        <w:t>teams</w:t>
+      </w:r>
+      <w:r>
+        <w:rPr>
+          <w:rFonts w:ascii="Times New Roman" w:hAnsi="Times New Roman" w:cs="Times New Roman"/>
+          <w:kern w:val="0"/>
+          <w:sz w:val="24"/>
+        </w:rPr>
+        <w:t xml:space="preserve"> of robots for collecting environment information is an important and promising area in both military and civilian applications, such as surveillance, reconnaissance, search and rescue. This work focuses on distributed </w:t>
+      </w:r>
+      <w:r>
+        <w:rPr>
+          <w:rFonts w:ascii="Times New Roman" w:hAnsi="Times New Roman" w:cs="Times New Roman"/>
+          <w:kern w:val="0"/>
+          <w:sz w:val="24"/>
+        </w:rPr>
+        <w:t xml:space="preserve">localization </w:t>
+      </w:r>
+      <w:r>
+        <w:rPr>
+          <w:rFonts w:ascii="Times New Roman" w:hAnsi="Times New Roman" w:cs="Times New Roman"/>
+          <w:kern w:val="0"/>
+          <w:sz w:val="24"/>
+        </w:rPr>
+        <w:t>of a hidden ta</w:t>
+      </w:r>
+      <w:r>
+        <w:rPr>
+          <w:rFonts w:ascii="Times New Roman" w:hAnsi="Times New Roman" w:cs="Times New Roman"/>
+          <w:kern w:val="0"/>
+          <w:sz w:val="24"/>
+        </w:rPr>
+        <w:t>rget in the environment. One main</w:t>
+      </w:r>
+      <w:r>
+        <w:rPr>
+          <w:rFonts w:ascii="Times New Roman" w:hAnsi="Times New Roman" w:cs="Times New Roman"/>
+          <w:kern w:val="0"/>
+          <w:sz w:val="24"/>
+        </w:rPr>
+        <w:t xml:space="preserve"> challenge</w:t>
+      </w:r>
+      <w:r>
+        <w:rPr>
+          <w:rFonts w:ascii="Times New Roman" w:hAnsi="Times New Roman" w:cs="Times New Roman"/>
+          <w:kern w:val="0"/>
+          <w:sz w:val="24"/>
+        </w:rPr>
+        <w:t xml:space="preserve"> for effective </w:t>
+      </w:r>
+      <w:r>
+        <w:rPr>
+          <w:rFonts w:ascii="Times New Roman" w:hAnsi="Times New Roman" w:cs="Times New Roman"/>
+          <w:kern w:val="0"/>
+          <w:sz w:val="24"/>
+        </w:rPr>
+        <w:t xml:space="preserve">distributed </w:t>
+      </w:r>
+      <w:r>
+        <w:rPr>
+          <w:rFonts w:ascii="Times New Roman" w:hAnsi="Times New Roman" w:cs="Times New Roman"/>
+          <w:kern w:val="0"/>
+          <w:sz w:val="24"/>
+        </w:rPr>
+        <w:t xml:space="preserve">estimation is </w:t>
+      </w:r>
+      <w:r>
+        <w:rPr>
+          <w:rFonts w:ascii="Times New Roman" w:hAnsi="Times New Roman" w:cs="Times New Roman"/>
+          <w:kern w:val="0"/>
+          <w:sz w:val="24"/>
+        </w:rPr>
+        <w:t xml:space="preserve">the </w:t>
+      </w:r>
+      <w:r>
+        <w:rPr>
+          <w:rFonts w:ascii="Times New Roman" w:hAnsi="Times New Roman" w:cs="Times New Roman"/>
+          <w:kern w:val="0"/>
+          <w:sz w:val="24"/>
+        </w:rPr>
+        <w:t>limited</w:t>
       </w:r>
       <w:r>
         <w:rPr>
@@ -130,25 +209,47 @@
           <w:kern w:val="0"/>
           <w:sz w:val="24"/>
         </w:rPr>
-        <w:t xml:space="preserve"> robots.
-This paper presents a distributed estimation scheme, called distributed Bayesian filtering, that is based on local exchange of sensor measurements among neighboring robot</w:t>
-      </w:r>
-      <w:r>
-        <w:rPr>
-          <w:rFonts w:ascii="Times New Roman" w:hAnsi="Times New Roman" w:cs="Times New Roman"/>
-          <w:kern w:val="0"/>
-          <w:sz w:val="24"/>
-        </w:rPr>
-        <w:t>s.
-The proposed</w:t>
-      </w:r>
-      <w:r>
-        <w:rPr>
-          <w:rFonts w:ascii="Times New Roman" w:hAnsi="Times New Roman" w:cs="Times New Roman"/>
-          <w:kern w:val="0"/>
-          <w:sz w:val="24"/>
-        </w:rPr>
-        <w:t xml:space="preserve"> scheme </w:t>
+        <w:t xml:space="preserve"> robots. This paper presents a </w:t>
+      </w:r>
+      <w:r>
+        <w:rPr>
+          <w:rFonts w:ascii="Times New Roman" w:hAnsi="Times New Roman" w:cs="Times New Roman"/>
+          <w:kern w:val="0"/>
+          <w:sz w:val="24"/>
+        </w:rPr>
+        <w:t xml:space="preserve">distributed Bayesian filtering (DBF) scheme </w:t>
+      </w:r>
+      <w:r>
+        <w:rPr>
+          <w:rFonts w:ascii="Times New Roman" w:hAnsi="Times New Roman" w:cs="Times New Roman"/>
+          <w:kern w:val="0"/>
+          <w:sz w:val="24"/>
+        </w:rPr>
+        <w:t>that is based on local exchange of sensor measurements among neighboring robot</w:t>
+      </w:r>
+      <w:r>
+        <w:rPr>
+          <w:rFonts w:ascii="Times New Roman" w:hAnsi="Times New Roman" w:cs="Times New Roman"/>
+          <w:kern w:val="0"/>
+          <w:sz w:val="24"/>
+        </w:rPr>
+        <w:t xml:space="preserve">s. </w:t>
+      </w:r>
+      <w:r>
+        <w:rPr>
+          <w:rFonts w:ascii="Times New Roman" w:hAnsi="Times New Roman" w:cs="Times New Roman"/>
+          <w:kern w:val="0"/>
+          <w:sz w:val="24"/>
+        </w:rPr>
+        <w:t>DBF</w:t>
+      </w:r>
+      <w:r>
+        <w:rPr>
+          <w:rFonts w:ascii="Times New Roman" w:hAnsi="Times New Roman" w:cs="Times New Roman"/>
+          <w:kern w:val="0"/>
+          <w:sz w:val="24"/>
+        </w:rPr>
+        <w:t xml:space="preserve"> </w:t>
       </w:r>
       <w:r>
         <w:rPr>
@@ -164,16 +265,23 @@
           <w:kern w:val="0"/>
           <w:sz w:val="24"/>
         </w:rPr>
-        <w:t xml:space="preserve"> transmission burden and only rely on communication among neighboring robots, which is suitable for realistic applications.
-In addition, </w:t>
-      </w:r>
-      <w:r>
-        <w:rPr>
-          <w:rFonts w:ascii="Times New Roman" w:hAnsi="Times New Roman" w:cs="Times New Roman"/>
-          <w:kern w:val="0"/>
-          <w:sz w:val="24"/>
-        </w:rPr>
-        <w:t xml:space="preserve">theoretical analysis </w:t>
+        <w:t xml:space="preserve"> transmission burden and only rely on communication among neighboring robots, which is suitable for realistic applications. In addition, </w:t>
+      </w:r>
+      <w:r>
+        <w:rPr>
+          <w:rFonts w:ascii="Times New Roman" w:hAnsi="Times New Roman" w:cs="Times New Roman"/>
+          <w:kern w:val="0"/>
+          <w:sz w:val="24"/>
+        </w:rPr>
+        <w:t>the proposed scheme</w:t>
+      </w:r>
+      <w:r>
+        <w:rPr>
+          <w:rFonts w:ascii="Times New Roman" w:hAnsi="Times New Roman" w:cs="Times New Roman"/>
+          <w:kern w:val="0"/>
+          <w:sz w:val="24"/>
+        </w:rPr>
+        <w:t xml:space="preserve"> </w:t>
       </w:r>
       <w:r>
         <w:rPr>
@@ -205,7 +313,23 @@
           <w:kern w:val="0"/>
           <w:sz w:val="24"/>
         </w:rPr>
-        <w:t>are conducted to demonstrate the effectiveness of the proposed method.</w:t>
+        <w:t xml:space="preserve">are conducted to demonstrate the effectiveness of the </w:t>
+      </w:r>
+      <w:r>
+        <w:rPr>
+          <w:rFonts w:ascii="Times New Roman" w:hAnsi="Times New Roman" w:cs="Times New Roman"/>
+          <w:kern w:val="0"/>
+          <w:sz w:val="24"/>
+        </w:rPr>
+        <w:t>DBF</w:t>
+      </w:r>
+      <w:r>
+        <w:rPr>
+          <w:rFonts w:ascii="Times New Roman" w:hAnsi="Times New Roman" w:cs="Times New Roman"/>
+          <w:kern w:val="0"/>
+          <w:sz w:val="24"/>
+        </w:rPr>
+        <w:t>.</w:t>
       </w:r>
     </w:p>
     <w:p>
@@ -357,7 +481,56 @@
           <w:rFonts w:ascii="Times New Roman" w:hAnsi="Times New Roman" w:cs="Times New Roman"/>
           <w:sz w:val="24"/>
         </w:rPr>
-        <w:t>4 and 5</w:t>
+        <w:t>4</w:t>
+      </w:r>
+      <w:r>
+        <w:rPr>
+          <w:rFonts w:ascii="Times New Roman" w:hAnsi="Times New Roman" w:cs="Times New Roman"/>
+          <w:sz w:val="24"/>
+        </w:rPr>
+        <w:t xml:space="preserve"> (</w:t>
+      </w:r>
+      <w:r>
+        <w:rPr>
+          <w:rFonts w:ascii="Times New Roman" w:hAnsi="Times New Roman" w:cs="Times New Roman"/>
+          <w:sz w:val="24"/>
+        </w:rPr>
+        <w:t>Safety, Security, Rescue</w:t>
+      </w:r>
+      <w:r>
+        <w:rPr>
+          <w:rFonts w:ascii="Times New Roman" w:hAnsi="Times New Roman" w:cs="Times New Roman"/>
+          <w:sz w:val="24"/>
+        </w:rPr>
+        <w:t>)</w:t>
+      </w:r>
+      <w:r>
+        <w:rPr>
+          <w:rFonts w:ascii="Times New Roman" w:hAnsi="Times New Roman" w:cs="Times New Roman"/>
+          <w:sz w:val="24"/>
+        </w:rPr>
+        <w:t xml:space="preserve"> and 5</w:t>
+      </w:r>
+      <w:r>
+        <w:rPr>
+          <w:rFonts w:ascii="Times New Roman" w:hAnsi="Times New Roman" w:cs="Times New Roman"/>
+          <w:sz w:val="24"/>
+        </w:rPr>
+        <w:t xml:space="preserve"> (</w:t>
+      </w:r>
+      <w:r>
+        <w:rPr>
+          <w:rFonts w:ascii="Times New Roman" w:hAnsi="Times New Roman" w:cs="Times New Roman"/>
+          <w:sz w:val="24"/>
+        </w:rPr>
+        <w:t>Transportation</w:t>
+      </w:r>
+      <w:r>
+        <w:rPr>
+          <w:rFonts w:ascii="Times New Roman" w:hAnsi="Times New Roman" w:cs="Times New Roman"/>
+          <w:sz w:val="24"/>
+        </w:rPr>
+        <w:t>)</w:t>
       </w:r>
       <w:r>
         <w:rPr>
@@ -387,10 +560,17 @@
           <w:rFonts w:ascii="Times New Roman" w:hAnsi="Times New Roman" w:cs="Times New Roman"/>
           <w:sz w:val="24"/>
         </w:rPr>
-        <w:t>Yours sincerely,</w:t>
+        <w:t>Yours sincerely</w:t>
       </w:r>
       <w:bookmarkStart w:id="0" w:name="_GoBack"/>
       <w:bookmarkEnd w:id="0"/>
+      <w:r>
+        <w:rPr>
+          <w:rFonts w:ascii="Times New Roman" w:hAnsi="Times New Roman" w:cs="Times New Roman"/>
+          <w:sz w:val="24"/>
+        </w:rPr>
+        <w:t>,</w:t>
+      </w:r>
     </w:p>
     <w:p>
       <w:pPr>
@@ -598,6 +778,7 @@
   <w:style w:type="character" w:default="1" w:styleId="DefaultParagraphFont">
     <w:name w:val="Default Paragraph Font"/>
     <w:uiPriority w:val="1"/>
+    <w:semiHidden/>
     <w:unhideWhenUsed/>
   </w:style>
   <w:style w:type="table" w:default="1" w:styleId="TableNormal">

</xml_diff>

<commit_message>
modified content based on meeting with Shengbo
</commit_message>
<xml_diff>
--- a/Paper/ASE/Cover letter.docx
+++ b/Paper/ASE/Cover letter.docx
@@ -72,6 +72,13 @@
           <w:rFonts w:ascii="Times New Roman" w:hAnsi="Times New Roman" w:cs="Times New Roman"/>
           <w:sz w:val="24"/>
         </w:rPr>
+        <w:t xml:space="preserve">IEEE </w:t>
+      </w:r>
+      <w:r>
+        <w:rPr>
+          <w:rFonts w:ascii="Times New Roman" w:hAnsi="Times New Roman" w:cs="Times New Roman"/>
+          <w:sz w:val="24"/>
+        </w:rPr>
         <w:t>T-ASE.</w:t>
       </w:r>
     </w:p>
@@ -539,69 +546,165 @@
         </w:rPr>
         <w:t>, respectively.</w:t>
       </w:r>
-    </w:p>
-    <w:p>
-      <w:pPr>
-        <w:rPr>
-          <w:rFonts w:ascii="Times New Roman" w:hAnsi="Times New Roman" w:cs="Times New Roman"/>
-          <w:sz w:val="24"/>
-        </w:rPr>
-      </w:pPr>
-    </w:p>
-    <w:p>
-      <w:pPr>
-        <w:rPr>
-          <w:rFonts w:ascii="Times New Roman" w:hAnsi="Times New Roman" w:cs="Times New Roman"/>
-          <w:sz w:val="24"/>
-        </w:rPr>
-      </w:pPr>
-      <w:r>
-        <w:rPr>
-          <w:rFonts w:ascii="Times New Roman" w:hAnsi="Times New Roman" w:cs="Times New Roman"/>
-          <w:sz w:val="24"/>
-        </w:rPr>
-        <w:t>Yours sincerely</w:t>
+      <w:r>
+        <w:rPr>
+          <w:rFonts w:ascii="Times New Roman" w:hAnsi="Times New Roman" w:cs="Times New Roman"/>
+          <w:sz w:val="24"/>
+        </w:rPr>
+        <w:t xml:space="preserve"> </w:t>
+      </w:r>
+    </w:p>
+    <w:p>
+      <w:pPr>
+        <w:rPr>
+          <w:rFonts w:ascii="Times New Roman" w:hAnsi="Times New Roman" w:cs="Times New Roman"/>
+          <w:sz w:val="24"/>
+        </w:rPr>
+      </w:pPr>
+    </w:p>
+    <w:p>
+      <w:pPr>
+        <w:rPr>
+          <w:rFonts w:ascii="Times New Roman" w:hAnsi="Times New Roman" w:cs="Times New Roman"/>
+          <w:sz w:val="24"/>
+        </w:rPr>
+      </w:pPr>
+      <w:r>
+        <w:rPr>
+          <w:rFonts w:ascii="Times New Roman" w:hAnsi="Times New Roman" w:cs="Times New Roman"/>
+          <w:sz w:val="24"/>
+        </w:rPr>
+        <w:t>Yours sincerely,</w:t>
+      </w:r>
+    </w:p>
+    <w:p>
+      <w:pPr>
+        <w:rPr>
+          <w:rFonts w:ascii="Times New Roman" w:hAnsi="Times New Roman" w:cs="Times New Roman"/>
+          <w:sz w:val="24"/>
+        </w:rPr>
+      </w:pPr>
+      <w:r>
+        <w:rPr>
+          <w:rFonts w:ascii="Times New Roman" w:hAnsi="Times New Roman" w:cs="Times New Roman"/>
+          <w:sz w:val="24"/>
+        </w:rPr>
+        <w:t>Chang Liu</w:t>
+      </w:r>
+    </w:p>
+    <w:p>
+      <w:pPr>
+        <w:rPr>
+          <w:rFonts w:ascii="Times New Roman" w:hAnsi="Times New Roman" w:cs="Times New Roman"/>
+          <w:sz w:val="24"/>
+        </w:rPr>
+      </w:pPr>
+    </w:p>
+    <w:p>
+      <w:pPr>
+        <w:rPr>
+          <w:rFonts w:ascii="Times New Roman" w:hAnsi="Times New Roman" w:cs="Times New Roman"/>
+          <w:sz w:val="24"/>
+        </w:rPr>
+      </w:pPr>
+      <w:r>
+        <w:rPr>
+          <w:rFonts w:ascii="Times New Roman" w:hAnsi="Times New Roman" w:cs="Times New Roman"/>
+          <w:sz w:val="24"/>
+        </w:rPr>
+        <w:t>------------------------------------</w:t>
+      </w:r>
+    </w:p>
+    <w:p>
+      <w:pPr>
+        <w:rPr>
+          <w:rFonts w:ascii="Times New Roman" w:hAnsi="Times New Roman" w:cs="Times New Roman"/>
+          <w:sz w:val="24"/>
+        </w:rPr>
+      </w:pPr>
+      <w:r>
+        <w:rPr>
+          <w:rFonts w:ascii="Times New Roman" w:hAnsi="Times New Roman" w:cs="Times New Roman"/>
+          <w:sz w:val="24"/>
+        </w:rPr>
+        <w:t>Chang Liu</w:t>
+      </w:r>
+    </w:p>
+    <w:p>
+      <w:pPr>
+        <w:rPr>
+          <w:rFonts w:ascii="Times New Roman" w:hAnsi="Times New Roman" w:cs="Times New Roman"/>
+          <w:sz w:val="24"/>
+        </w:rPr>
+      </w:pPr>
+      <w:r>
+        <w:rPr>
+          <w:rFonts w:ascii="Times New Roman" w:hAnsi="Times New Roman" w:cs="Times New Roman"/>
+          <w:sz w:val="24"/>
+        </w:rPr>
+        <w:t>Ph.D. Candidate</w:t>
       </w:r>
       <w:bookmarkStart w:id="0" w:name="_GoBack"/>
       <w:bookmarkEnd w:id="0"/>
-      <w:r>
-        <w:rPr>
-          <w:rFonts w:ascii="Times New Roman" w:hAnsi="Times New Roman" w:cs="Times New Roman"/>
-          <w:sz w:val="24"/>
-        </w:rPr>
-        <w:t>,</w:t>
-      </w:r>
-    </w:p>
-    <w:p>
-      <w:pPr>
-        <w:rPr>
-          <w:rFonts w:ascii="Times New Roman" w:hAnsi="Times New Roman" w:cs="Times New Roman"/>
-          <w:sz w:val="24"/>
-        </w:rPr>
-      </w:pPr>
-      <w:r>
-        <w:rPr>
-          <w:rFonts w:ascii="Times New Roman" w:hAnsi="Times New Roman" w:cs="Times New Roman"/>
-          <w:sz w:val="24"/>
-        </w:rPr>
-        <w:t>Chang Liu</w:t>
-      </w:r>
-    </w:p>
-    <w:p>
-      <w:pPr>
-        <w:rPr>
-          <w:rFonts w:ascii="Times New Roman" w:hAnsi="Times New Roman" w:cs="Times New Roman"/>
-          <w:sz w:val="24"/>
-        </w:rPr>
-      </w:pPr>
-    </w:p>
-    <w:p>
-      <w:pPr>
-        <w:rPr>
-          <w:rFonts w:ascii="Times New Roman" w:hAnsi="Times New Roman" w:cs="Times New Roman"/>
-          <w:sz w:val="24"/>
-        </w:rPr>
-      </w:pPr>
+    </w:p>
+    <w:p>
+      <w:pPr>
+        <w:rPr>
+          <w:rFonts w:ascii="Times New Roman" w:hAnsi="Times New Roman" w:cs="Times New Roman"/>
+          <w:sz w:val="24"/>
+        </w:rPr>
+      </w:pPr>
+      <w:r>
+        <w:rPr>
+          <w:rFonts w:ascii="Times New Roman" w:hAnsi="Times New Roman" w:cs="Times New Roman"/>
+          <w:sz w:val="24"/>
+        </w:rPr>
+        <w:t>Vehicle Dynamics &amp; Control</w:t>
+      </w:r>
+      <w:r>
+        <w:rPr>
+          <w:rFonts w:ascii="Times New Roman" w:hAnsi="Times New Roman" w:cs="Times New Roman"/>
+          <w:sz w:val="24"/>
+        </w:rPr>
+        <w:t xml:space="preserve"> </w:t>
+      </w:r>
+      <w:r>
+        <w:rPr>
+          <w:rFonts w:ascii="Times New Roman" w:hAnsi="Times New Roman" w:cs="Times New Roman"/>
+          <w:sz w:val="24"/>
+        </w:rPr>
+        <w:t>Lab</w:t>
+      </w:r>
+    </w:p>
+    <w:p>
+      <w:pPr>
+        <w:rPr>
+          <w:rFonts w:ascii="Times New Roman" w:hAnsi="Times New Roman" w:cs="Times New Roman"/>
+          <w:sz w:val="24"/>
+        </w:rPr>
+      </w:pPr>
+      <w:r>
+        <w:rPr>
+          <w:rFonts w:ascii="Times New Roman" w:hAnsi="Times New Roman" w:cs="Times New Roman"/>
+          <w:sz w:val="24"/>
+        </w:rPr>
+        <w:t>Department of Mechanical Engineering, University of California, Berkeley,</w:t>
+      </w:r>
+    </w:p>
+    <w:p>
+      <w:pPr>
+        <w:rPr>
+          <w:rFonts w:ascii="Times New Roman" w:hAnsi="Times New Roman" w:cs="Times New Roman"/>
+          <w:sz w:val="24"/>
+        </w:rPr>
+      </w:pPr>
+      <w:r>
+        <w:rPr>
+          <w:rFonts w:ascii="Times New Roman" w:hAnsi="Times New Roman" w:cs="Times New Roman"/>
+          <w:sz w:val="24"/>
+        </w:rPr>
+        <w:t>Email: changliu@berkeley.edu</w:t>
+      </w:r>
     </w:p>
     <w:sectPr>
       <w:pgSz w:w="11906" w:h="16838"/>

</xml_diff>

<commit_message>
It seems that I forgot to commit the final draft of ASE paper. Now to commit them. In addition, I have added some experiment data in multi_agent_search/expeirment, which is the experiment data for sonar measurment.
</commit_message>
<xml_diff>
--- a/Paper/ASE/Cover letter.docx
+++ b/Paper/ASE/Cover letter.docx
@@ -58,7 +58,35 @@
           <w:rFonts w:ascii="Times New Roman" w:hAnsi="Times New Roman" w:cs="Times New Roman"/>
           <w:sz w:val="24"/>
         </w:rPr>
-        <w:t>Distributed Bayesian Filters For Multi-Robot Network Using Latest-In-And-Full-Out Exchange Protocol Of Observations</w:t>
+        <w:t xml:space="preserve">Distributed Bayesian Filters </w:t>
+      </w:r>
+      <w:r>
+        <w:rPr>
+          <w:rFonts w:ascii="Times New Roman" w:hAnsi="Times New Roman" w:cs="Times New Roman"/>
+          <w:sz w:val="24"/>
+        </w:rPr>
+        <w:t>f</w:t>
+      </w:r>
+      <w:r>
+        <w:rPr>
+          <w:rFonts w:ascii="Times New Roman" w:hAnsi="Times New Roman" w:cs="Times New Roman"/>
+          <w:sz w:val="24"/>
+        </w:rPr>
+        <w:t xml:space="preserve">or Multi-Robot Network Using Latest-In-And-Full-Out Exchange Protocol </w:t>
+      </w:r>
+      <w:r>
+        <w:rPr>
+          <w:rFonts w:ascii="Times New Roman" w:hAnsi="Times New Roman" w:cs="Times New Roman"/>
+          <w:sz w:val="24"/>
+        </w:rPr>
+        <w:t>o</w:t>
+      </w:r>
+      <w:r>
+        <w:rPr>
+          <w:rFonts w:ascii="Times New Roman" w:hAnsi="Times New Roman" w:cs="Times New Roman"/>
+          <w:sz w:val="24"/>
+        </w:rPr>
+        <w:t>f Observations</w:t>
       </w:r>
       <w:r>
         <w:rPr>
@@ -643,53 +671,60 @@
           <w:sz w:val="24"/>
         </w:rPr>
         <w:t>Ph.D. Candidate</w:t>
+      </w:r>
+    </w:p>
+    <w:p>
+      <w:pPr>
+        <w:rPr>
+          <w:rFonts w:ascii="Times New Roman" w:hAnsi="Times New Roman" w:cs="Times New Roman"/>
+          <w:sz w:val="24"/>
+        </w:rPr>
+      </w:pPr>
+      <w:r>
+        <w:rPr>
+          <w:rFonts w:ascii="Times New Roman" w:hAnsi="Times New Roman" w:cs="Times New Roman"/>
+          <w:sz w:val="24"/>
+        </w:rPr>
+        <w:t>Vehicle Dynamics &amp; Control</w:t>
+      </w:r>
+      <w:r>
+        <w:rPr>
+          <w:rFonts w:ascii="Times New Roman" w:hAnsi="Times New Roman" w:cs="Times New Roman"/>
+          <w:sz w:val="24"/>
+        </w:rPr>
+        <w:t xml:space="preserve"> </w:t>
+      </w:r>
+      <w:r>
+        <w:rPr>
+          <w:rFonts w:ascii="Times New Roman" w:hAnsi="Times New Roman" w:cs="Times New Roman"/>
+          <w:sz w:val="24"/>
+        </w:rPr>
+        <w:t>Lab</w:t>
+      </w:r>
+    </w:p>
+    <w:p>
+      <w:pPr>
+        <w:rPr>
+          <w:rFonts w:ascii="Times New Roman" w:hAnsi="Times New Roman" w:cs="Times New Roman"/>
+          <w:sz w:val="24"/>
+        </w:rPr>
+      </w:pPr>
+      <w:r>
+        <w:rPr>
+          <w:rFonts w:ascii="Times New Roman" w:hAnsi="Times New Roman" w:cs="Times New Roman"/>
+          <w:sz w:val="24"/>
+        </w:rPr>
+        <w:t>Department of Mechanical Engineering, Uni</w:t>
+      </w:r>
+      <w:r>
+        <w:rPr>
+          <w:rFonts w:ascii="Times New Roman" w:hAnsi="Times New Roman" w:cs="Times New Roman"/>
+          <w:sz w:val="24"/>
+        </w:rPr>
+        <w:t>versity of California, Berkeley</w:t>
       </w:r>
       <w:bookmarkStart w:id="0" w:name="_GoBack"/>
       <w:bookmarkEnd w:id="0"/>
-    </w:p>
-    <w:p>
-      <w:pPr>
-        <w:rPr>
-          <w:rFonts w:ascii="Times New Roman" w:hAnsi="Times New Roman" w:cs="Times New Roman"/>
-          <w:sz w:val="24"/>
-        </w:rPr>
-      </w:pPr>
-      <w:r>
-        <w:rPr>
-          <w:rFonts w:ascii="Times New Roman" w:hAnsi="Times New Roman" w:cs="Times New Roman"/>
-          <w:sz w:val="24"/>
-        </w:rPr>
-        <w:t>Vehicle Dynamics &amp; Control</w:t>
-      </w:r>
-      <w:r>
-        <w:rPr>
-          <w:rFonts w:ascii="Times New Roman" w:hAnsi="Times New Roman" w:cs="Times New Roman"/>
-          <w:sz w:val="24"/>
-        </w:rPr>
-        <w:t xml:space="preserve"> </w:t>
-      </w:r>
-      <w:r>
-        <w:rPr>
-          <w:rFonts w:ascii="Times New Roman" w:hAnsi="Times New Roman" w:cs="Times New Roman"/>
-          <w:sz w:val="24"/>
-        </w:rPr>
-        <w:t>Lab</w:t>
-      </w:r>
-    </w:p>
-    <w:p>
-      <w:pPr>
-        <w:rPr>
-          <w:rFonts w:ascii="Times New Roman" w:hAnsi="Times New Roman" w:cs="Times New Roman"/>
-          <w:sz w:val="24"/>
-        </w:rPr>
-      </w:pPr>
-      <w:r>
-        <w:rPr>
-          <w:rFonts w:ascii="Times New Roman" w:hAnsi="Times New Roman" w:cs="Times New Roman"/>
-          <w:sz w:val="24"/>
-        </w:rPr>
-        <w:t>Department of Mechanical Engineering, University of California, Berkeley,</w:t>
-      </w:r>
     </w:p>
     <w:p>
       <w:pPr>

</xml_diff>